<commit_message>
UseCase diagram en Templates done.
</commit_message>
<xml_diff>
--- a/Documentatie/Kerntaak-1/2017-02-20_Use-Case-Template_V1.docx
+++ b/Documentatie/Kerntaak-1/2017-02-20_Use-Case-Template_V1.docx
@@ -13,6 +13,7 @@
           <w:lang w:eastAsia="nl-NL"/>
         </w:rPr>
       </w:pPr>
+      <w:proofErr w:type="spellStart"/>
       <w:r>
         <w:rPr>
           <w:rFonts w:ascii="Calibri" w:eastAsia="Times New Roman" w:hAnsi="Calibri" w:cs="Calibri"/>
@@ -20,7 +21,17 @@
           <w:bCs/>
           <w:lang w:val="en-US" w:eastAsia="nl-NL"/>
         </w:rPr>
-        <w:t>Lezen van Data</w:t>
+        <w:t>Lezen</w:t>
+      </w:r>
+      <w:proofErr w:type="spellEnd"/>
+      <w:r>
+        <w:rPr>
+          <w:rFonts w:ascii="Calibri" w:eastAsia="Times New Roman" w:hAnsi="Calibri" w:cs="Calibri"/>
+          <w:b/>
+          <w:bCs/>
+          <w:lang w:val="en-US" w:eastAsia="nl-NL"/>
+        </w:rPr>
+        <w:t xml:space="preserve"> van Data</w:t>
       </w:r>
     </w:p>
     <w:tbl>
@@ -39,8 +50,8 @@
         <w:tblLook w:val="04A0" w:firstRow="1" w:lastRow="0" w:firstColumn="1" w:lastColumn="0" w:noHBand="0" w:noVBand="1"/>
       </w:tblPr>
       <w:tblGrid>
-        <w:gridCol w:w="2025"/>
-        <w:gridCol w:w="7031"/>
+        <w:gridCol w:w="2028"/>
+        <w:gridCol w:w="7028"/>
       </w:tblGrid>
       <w:tr>
         <w:tc>
@@ -283,20 +294,6 @@
                 <w:rFonts w:ascii="Calibri" w:eastAsia="Times New Roman" w:hAnsi="Calibri" w:cs="Calibri"/>
                 <w:lang w:eastAsia="nl-NL"/>
               </w:rPr>
-              <w:t>o</w:t>
-            </w:r>
-            <w:r>
-              <w:rPr>
-                <w:rFonts w:ascii="Calibri" w:eastAsia="Times New Roman" w:hAnsi="Calibri" w:cs="Calibri"/>
-                <w:lang w:eastAsia="nl-NL"/>
-              </w:rPr>
-              <w:t>nline-</w:t>
-            </w:r>
-            <w:r>
-              <w:rPr>
-                <w:rFonts w:ascii="Calibri" w:eastAsia="Times New Roman" w:hAnsi="Calibri" w:cs="Calibri"/>
-                <w:lang w:eastAsia="nl-NL"/>
-              </w:rPr>
               <w:t>d</w:t>
             </w:r>
             <w:r>
@@ -379,7 +376,21 @@
                 <w:rFonts w:ascii="Calibri" w:eastAsia="Times New Roman" w:hAnsi="Calibri" w:cs="Calibri"/>
                 <w:lang w:eastAsia="nl-NL"/>
               </w:rPr>
-              <w:t>App-gebruiker, heeft de in zijn telefoon menu de App aangeklikt.</w:t>
+              <w:t>A</w:t>
+            </w:r>
+            <w:r>
+              <w:rPr>
+                <w:rFonts w:ascii="Calibri" w:eastAsia="Times New Roman" w:hAnsi="Calibri" w:cs="Calibri"/>
+                <w:lang w:eastAsia="nl-NL"/>
+              </w:rPr>
+              <w:t xml:space="preserve">pp-gebruiker, heeft </w:t>
+            </w:r>
+            <w:r>
+              <w:rPr>
+                <w:rFonts w:ascii="Calibri" w:eastAsia="Times New Roman" w:hAnsi="Calibri" w:cs="Calibri"/>
+                <w:lang w:eastAsia="nl-NL"/>
+              </w:rPr>
+              <w:t>in zijn telefoon menu de App aangeklikt.</w:t>
             </w:r>
             <w:r>
               <w:rPr>
@@ -459,7 +470,21 @@
                 <w:rFonts w:ascii="Calibri" w:eastAsia="Times New Roman" w:hAnsi="Calibri" w:cs="Calibri"/>
                 <w:lang w:eastAsia="nl-NL"/>
               </w:rPr>
-              <w:t>De app start op, en tijdens het opstarten maakt de app connectie met het online-database.</w:t>
+              <w:t xml:space="preserve">De app start op, en tijdens het opstarten maakt de app connectie met het </w:t>
+            </w:r>
+            <w:r>
+              <w:rPr>
+                <w:rFonts w:ascii="Calibri" w:eastAsia="Times New Roman" w:hAnsi="Calibri" w:cs="Calibri"/>
+                <w:lang w:eastAsia="nl-NL"/>
+              </w:rPr>
+              <w:t>lokale database</w:t>
+            </w:r>
+            <w:r>
+              <w:rPr>
+                <w:rFonts w:ascii="Calibri" w:eastAsia="Times New Roman" w:hAnsi="Calibri" w:cs="Calibri"/>
+                <w:lang w:eastAsia="nl-NL"/>
+              </w:rPr>
+              <w:t>.</w:t>
             </w:r>
             <w:r>
               <w:rPr>
@@ -550,14 +575,14 @@
                 <w:rFonts w:ascii="Calibri" w:eastAsia="Times New Roman" w:hAnsi="Calibri" w:cs="Calibri"/>
                 <w:lang w:eastAsia="nl-NL"/>
               </w:rPr>
-              <w:t>De klant heeft geen internet connectie.</w:t>
-            </w:r>
-            <w:r>
-              <w:rPr>
-                <w:rFonts w:ascii="Calibri" w:eastAsia="Times New Roman" w:hAnsi="Calibri" w:cs="Calibri"/>
-                <w:lang w:eastAsia="nl-NL"/>
-              </w:rPr>
               <w:t> </w:t>
+            </w:r>
+            <w:r>
+              <w:rPr>
+                <w:rFonts w:ascii="Calibri" w:eastAsia="Times New Roman" w:hAnsi="Calibri" w:cs="Calibri"/>
+                <w:lang w:eastAsia="nl-NL"/>
+              </w:rPr>
+              <w:t>Geen.</w:t>
             </w:r>
           </w:p>
         </w:tc>
@@ -632,7 +657,14 @@
                 <w:rFonts w:ascii="Calibri" w:eastAsia="Times New Roman" w:hAnsi="Calibri" w:cs="Calibri"/>
                 <w:lang w:eastAsia="nl-NL"/>
               </w:rPr>
-              <w:t>Niet bekend </w:t>
+              <w:t xml:space="preserve">Niet </w:t>
+            </w:r>
+            <w:r>
+              <w:rPr>
+                <w:rFonts w:ascii="Calibri" w:eastAsia="Times New Roman" w:hAnsi="Calibri" w:cs="Calibri"/>
+                <w:lang w:eastAsia="nl-NL"/>
+              </w:rPr>
+              <w:t>bekend.</w:t>
             </w:r>
           </w:p>
         </w:tc>
@@ -730,11 +762,13 @@
     <w:p>
       <w:pPr>
         <w:rPr>
+          <w:b/>
           <w:lang w:eastAsia="nl-NL"/>
         </w:rPr>
       </w:pPr>
       <w:r>
         <w:rPr>
+          <w:b/>
           <w:lang w:eastAsia="nl-NL"/>
         </w:rPr>
         <w:t>Bericht versturen</w:t>
@@ -756,8 +790,8 @@
         <w:tblLook w:val="04A0" w:firstRow="1" w:lastRow="0" w:firstColumn="1" w:lastColumn="0" w:noHBand="0" w:noVBand="1"/>
       </w:tblPr>
       <w:tblGrid>
-        <w:gridCol w:w="1883"/>
-        <w:gridCol w:w="7173"/>
+        <w:gridCol w:w="1713"/>
+        <w:gridCol w:w="7343"/>
       </w:tblGrid>
       <w:tr>
         <w:tc>
@@ -822,13 +856,6 @@
               </w:rPr>
               <w:t>Bericht versturen</w:t>
             </w:r>
-            <w:r>
-              <w:rPr>
-                <w:rFonts w:ascii="Calibri" w:eastAsia="Times New Roman" w:hAnsi="Calibri" w:cs="Calibri"/>
-                <w:lang w:eastAsia="nl-NL"/>
-              </w:rPr>
-              <w:t> </w:t>
-            </w:r>
           </w:p>
         </w:tc>
       </w:tr>
@@ -977,7 +1004,7 @@
                 <w:rFonts w:ascii="Calibri" w:eastAsia="Times New Roman" w:hAnsi="Calibri" w:cs="Calibri"/>
                 <w:lang w:eastAsia="nl-NL"/>
               </w:rPr>
-              <w:t>App-gebruiker, online-d</w:t>
+              <w:t>App-gebruiker, d</w:t>
             </w:r>
             <w:r>
               <w:rPr>
@@ -1059,17 +1086,43 @@
                 <w:rFonts w:ascii="Calibri" w:eastAsia="Times New Roman" w:hAnsi="Calibri" w:cs="Calibri"/>
                 <w:lang w:eastAsia="nl-NL"/>
               </w:rPr>
-              <w:t xml:space="preserve">App-gebruiker, heeft </w:t>
-            </w:r>
-            <w:r>
-              <w:rPr>
-                <w:rFonts w:ascii="Calibri" w:eastAsia="Times New Roman" w:hAnsi="Calibri" w:cs="Calibri"/>
-                <w:lang w:eastAsia="nl-NL"/>
-              </w:rPr>
-              <w:t>zijn telefoon opgestart op settings -&gt; contact bericht sturen geklikt.</w:t>
-            </w:r>
-            <w:bookmarkStart w:id="0" w:name="_GoBack"/>
-            <w:bookmarkEnd w:id="0"/>
+              <w:t>A</w:t>
+            </w:r>
+            <w:r>
+              <w:rPr>
+                <w:rFonts w:ascii="Calibri" w:eastAsia="Times New Roman" w:hAnsi="Calibri" w:cs="Calibri"/>
+                <w:lang w:eastAsia="nl-NL"/>
+              </w:rPr>
+              <w:t>pp-gebruiker</w:t>
+            </w:r>
+            <w:r>
+              <w:rPr>
+                <w:rFonts w:ascii="Calibri" w:eastAsia="Times New Roman" w:hAnsi="Calibri" w:cs="Calibri"/>
+                <w:lang w:eastAsia="nl-NL"/>
+              </w:rPr>
+              <w:t xml:space="preserve"> heeft </w:t>
+            </w:r>
+            <w:r>
+              <w:rPr>
+                <w:rFonts w:ascii="Calibri" w:eastAsia="Times New Roman" w:hAnsi="Calibri" w:cs="Calibri"/>
+                <w:lang w:eastAsia="nl-NL"/>
+              </w:rPr>
+              <w:t>de app</w:t>
+            </w:r>
+            <w:r>
+              <w:rPr>
+                <w:rFonts w:ascii="Calibri" w:eastAsia="Times New Roman" w:hAnsi="Calibri" w:cs="Calibri"/>
+                <w:lang w:eastAsia="nl-NL"/>
+              </w:rPr>
+              <w:t xml:space="preserve"> opgestart</w:t>
+            </w:r>
+            <w:r>
+              <w:rPr>
+                <w:rFonts w:ascii="Calibri" w:eastAsia="Times New Roman" w:hAnsi="Calibri" w:cs="Calibri"/>
+                <w:lang w:eastAsia="nl-NL"/>
+              </w:rPr>
+              <w:t>.</w:t>
+            </w:r>
           </w:p>
         </w:tc>
       </w:tr>
@@ -1143,33 +1196,70 @@
                 <w:rFonts w:ascii="Calibri" w:eastAsia="Times New Roman" w:hAnsi="Calibri" w:cs="Calibri"/>
                 <w:lang w:eastAsia="nl-NL"/>
               </w:rPr>
-              <w:t>Medewerker drukt op de knop ‘addclient’ voert naam klant in voert NAW-gegevens van klant in en drukt op ‘save’. </w:t>
-            </w:r>
-          </w:p>
-          <w:p>
-            <w:pPr>
-              <w:spacing w:beforeAutospacing="1" w:after="0" w:afterAutospacing="1" w:line="240" w:lineRule="auto"/>
-              <w:textAlignment w:val="baseline"/>
-              <w:rPr>
-                <w:rFonts w:ascii="Times New Roman" w:eastAsia="Times New Roman" w:hAnsi="Times New Roman" w:cs="Times New Roman"/>
-                <w:sz w:val="24"/>
-                <w:szCs w:val="24"/>
-                <w:lang w:eastAsia="nl-NL"/>
-              </w:rPr>
-            </w:pPr>
-            <w:r>
-              <w:rPr>
-                <w:rFonts w:ascii="Calibri" w:eastAsia="Times New Roman" w:hAnsi="Calibri" w:cs="Calibri"/>
-                <w:lang w:val="en-US" w:eastAsia="nl-NL"/>
-              </w:rPr>
-              <w:t>HetSysteemgeeftdemelding ‘Client successful added’.</w:t>
-            </w:r>
-            <w:r>
-              <w:rPr>
-                <w:rFonts w:ascii="Calibri" w:eastAsia="Times New Roman" w:hAnsi="Calibri" w:cs="Calibri"/>
-                <w:lang w:eastAsia="nl-NL"/>
-              </w:rPr>
-              <w:t> </w:t>
+              <w:t xml:space="preserve">De app-gebruiker </w:t>
+            </w:r>
+            <w:r>
+              <w:rPr>
+                <w:rFonts w:ascii="Calibri" w:eastAsia="Times New Roman" w:hAnsi="Calibri" w:cs="Calibri"/>
+                <w:lang w:eastAsia="nl-NL"/>
+              </w:rPr>
+              <w:t>klikt op het in</w:t>
+            </w:r>
+            <w:r>
+              <w:rPr>
+                <w:rFonts w:ascii="Calibri" w:eastAsia="Times New Roman" w:hAnsi="Calibri" w:cs="Calibri"/>
+                <w:lang w:eastAsia="nl-NL"/>
+              </w:rPr>
+              <w:t>stellingen icoon, daarna klikt de app-gebruiker</w:t>
+            </w:r>
+            <w:r>
+              <w:rPr>
+                <w:rFonts w:ascii="Calibri" w:eastAsia="Times New Roman" w:hAnsi="Calibri" w:cs="Calibri"/>
+                <w:lang w:eastAsia="nl-NL"/>
+              </w:rPr>
+              <w:t xml:space="preserve"> op de knop “Stuur een bericht” vervolgens voert de klant </w:t>
+            </w:r>
+            <w:r>
+              <w:rPr>
+                <w:rFonts w:ascii="Calibri" w:eastAsia="Times New Roman" w:hAnsi="Calibri" w:cs="Calibri"/>
+                <w:lang w:eastAsia="nl-NL"/>
+              </w:rPr>
+              <w:t>zijn naam, E-Mail, telefoonnummer en bericht in</w:t>
+            </w:r>
+            <w:r>
+              <w:rPr>
+                <w:rFonts w:ascii="Calibri" w:eastAsia="Times New Roman" w:hAnsi="Calibri" w:cs="Calibri"/>
+                <w:lang w:eastAsia="nl-NL"/>
+              </w:rPr>
+              <w:t xml:space="preserve"> en drukt op de knop</w:t>
+            </w:r>
+            <w:r>
+              <w:rPr>
+                <w:rFonts w:ascii="Calibri" w:eastAsia="Times New Roman" w:hAnsi="Calibri" w:cs="Calibri"/>
+                <w:lang w:eastAsia="nl-NL"/>
+              </w:rPr>
+              <w:t xml:space="preserve"> </w:t>
+            </w:r>
+            <w:r>
+              <w:rPr>
+                <w:rFonts w:ascii="Calibri" w:eastAsia="Times New Roman" w:hAnsi="Calibri" w:cs="Calibri"/>
+                <w:lang w:eastAsia="nl-NL"/>
+              </w:rPr>
+              <w:t>“</w:t>
+            </w:r>
+            <w:r>
+              <w:rPr>
+                <w:rFonts w:ascii="Calibri" w:eastAsia="Times New Roman" w:hAnsi="Calibri" w:cs="Calibri"/>
+                <w:lang w:eastAsia="nl-NL"/>
+              </w:rPr>
+              <w:t>Verstuur bericht</w:t>
+            </w:r>
+            <w:r>
+              <w:rPr>
+                <w:rFonts w:ascii="Calibri" w:eastAsia="Times New Roman" w:hAnsi="Calibri" w:cs="Calibri"/>
+                <w:lang w:eastAsia="nl-NL"/>
+              </w:rPr>
+              <w:t>”.</w:t>
             </w:r>
           </w:p>
         </w:tc>
@@ -1244,7 +1334,14 @@
                 <w:rFonts w:ascii="Calibri" w:eastAsia="Times New Roman" w:hAnsi="Calibri" w:cs="Calibri"/>
                 <w:lang w:eastAsia="nl-NL"/>
               </w:rPr>
-              <w:t>Klant bestaat al in het systeem. </w:t>
+              <w:t>Geen internetconnectie.</w:t>
+            </w:r>
+            <w:r>
+              <w:rPr>
+                <w:rFonts w:ascii="Calibri" w:eastAsia="Times New Roman" w:hAnsi="Calibri" w:cs="Calibri"/>
+                <w:lang w:eastAsia="nl-NL"/>
+              </w:rPr>
+              <w:t> </w:t>
             </w:r>
           </w:p>
         </w:tc>
@@ -1394,13 +1491,37 @@
                 <w:rFonts w:ascii="Calibri" w:eastAsia="Times New Roman" w:hAnsi="Calibri" w:cs="Calibri"/>
                 <w:lang w:eastAsia="nl-NL"/>
               </w:rPr>
-              <w:t>De medewerker heeft zijn klant toegevoegd. </w:t>
+              <w:t xml:space="preserve">De App-Gebruiker heeft een bericht gestuurd </w:t>
+            </w:r>
+            <w:r>
+              <w:rPr>
+                <w:rFonts w:ascii="Calibri" w:eastAsia="Times New Roman" w:hAnsi="Calibri" w:cs="Calibri"/>
+                <w:lang w:eastAsia="nl-NL"/>
+              </w:rPr>
+              <w:t>naar de mail info@edivision.nl</w:t>
+            </w:r>
+            <w:r>
+              <w:rPr>
+                <w:rFonts w:ascii="Calibri" w:eastAsia="Times New Roman" w:hAnsi="Calibri" w:cs="Calibri"/>
+                <w:lang w:eastAsia="nl-NL"/>
+              </w:rPr>
+              <w:t>.</w:t>
+            </w:r>
+            <w:r>
+              <w:rPr>
+                <w:rFonts w:ascii="Calibri" w:eastAsia="Times New Roman" w:hAnsi="Calibri" w:cs="Calibri"/>
+                <w:lang w:eastAsia="nl-NL"/>
+              </w:rPr>
+              <w:t> </w:t>
             </w:r>
           </w:p>
         </w:tc>
       </w:tr>
     </w:tbl>
-    <w:p/>
+    <w:p>
+      <w:bookmarkStart w:id="0" w:name="_GoBack"/>
+      <w:bookmarkEnd w:id="0"/>
+    </w:p>
     <w:sectPr>
       <w:pgSz w:w="11906" w:h="16838"/>
       <w:pgMar w:top="1417" w:right="1417" w:bottom="1417" w:left="1417" w:header="708" w:footer="708" w:gutter="0"/>

</xml_diff>